<commit_message>
New scripts debugging ctld
</commit_message>
<xml_diff>
--- a/OF_SCRIPTS/OF_Briefing.docx
+++ b/OF_SCRIPTS/OF_Briefing.docx
@@ -9,7 +9,15 @@
     </w:p>
     <w:p>
       <w:r>
-        <w:t>the WORLD famous Operation Fellah</w:t>
+        <w:t xml:space="preserve">the </w:t>
+      </w:r>
+      <w:proofErr w:type="gramStart"/>
+      <w:r>
+        <w:t>WORLD famous</w:t>
+      </w:r>
+      <w:proofErr w:type="gramEnd"/>
+      <w:r>
+        <w:t xml:space="preserve"> Operation Fellah</w:t>
       </w:r>
     </w:p>
     <w:p>
@@ -19,10 +27,7 @@
     </w:p>
     <w:p>
       <w:r>
-        <w:t xml:space="preserve">This is the start of a </w:t>
-      </w:r>
-      <w:r>
-        <w:t>campaign we’re building in the Syria map.</w:t>
+        <w:t>This is the start of a campaign we’re building in the Syria map.</w:t>
       </w:r>
     </w:p>
     <w:p>
@@ -54,7 +59,15 @@
     </w:p>
     <w:p>
       <w:r>
-        <w:t>Hi there Fella!</w:t>
+        <w:t xml:space="preserve">Hi </w:t>
+      </w:r>
+      <w:proofErr w:type="gramStart"/>
+      <w:r>
+        <w:t>there</w:t>
+      </w:r>
+      <w:proofErr w:type="gramEnd"/>
+      <w:r>
+        <w:t xml:space="preserve"> Fella!</w:t>
       </w:r>
     </w:p>
     <w:p>
@@ -85,15 +98,20 @@
     </w:p>
     <w:p>
       <w:r>
-        <w:t>The server restarts every 4 hours</w:t>
-      </w:r>
-      <w:r>
-        <w:t xml:space="preserve">, progress will be saved for almost everything. </w:t>
-      </w:r>
-    </w:p>
-    <w:p>
-      <w:r>
-        <w:t>Some exceptions are: Anyone transporting cargo will not get credited if the cargo has not be dropped off before restart of server.</w:t>
+        <w:t xml:space="preserve">The server restarts every 4 hours, progress will be saved for almost everything. </w:t>
+      </w:r>
+    </w:p>
+    <w:p>
+      <w:r>
+        <w:t xml:space="preserve">Some exceptions are: Anyone transporting cargo will not get credited if the cargo has not </w:t>
+      </w:r>
+      <w:proofErr w:type="gramStart"/>
+      <w:r>
+        <w:t>be</w:t>
+      </w:r>
+      <w:proofErr w:type="gramEnd"/>
+      <w:r>
+        <w:t xml:space="preserve"> dropped off before restart of server.</w:t>
       </w:r>
     </w:p>
     <w:p/>
@@ -187,13 +205,23 @@
       </w:r>
     </w:p>
     <w:p>
-      <w:r>
-        <w:t>RADIO : 225 MHz</w:t>
-      </w:r>
-    </w:p>
-    <w:p>
-      <w:r>
-        <w:t>TACAN : 1X TRU</w:t>
+      <w:proofErr w:type="gramStart"/>
+      <w:r>
+        <w:t>RADIO :</w:t>
+      </w:r>
+      <w:proofErr w:type="gramEnd"/>
+      <w:r>
+        <w:t xml:space="preserve"> 225 MHz</w:t>
+      </w:r>
+    </w:p>
+    <w:p>
+      <w:proofErr w:type="gramStart"/>
+      <w:r>
+        <w:t>TACAN :</w:t>
+      </w:r>
+      <w:proofErr w:type="gramEnd"/>
+      <w:r>
+        <w:t xml:space="preserve"> 1X TRU</w:t>
       </w:r>
     </w:p>
     <w:p>
@@ -213,13 +241,23 @@
       </w:r>
     </w:p>
     <w:p>
-      <w:r>
-        <w:t>RADIO : 226 MHz</w:t>
-      </w:r>
-    </w:p>
-    <w:p>
-      <w:r>
-        <w:t>TACAN : 31X ACC</w:t>
+      <w:proofErr w:type="gramStart"/>
+      <w:r>
+        <w:t>RADIO :</w:t>
+      </w:r>
+      <w:proofErr w:type="gramEnd"/>
+      <w:r>
+        <w:t xml:space="preserve"> 226 MHz</w:t>
+      </w:r>
+    </w:p>
+    <w:p>
+      <w:proofErr w:type="gramStart"/>
+      <w:r>
+        <w:t>TACAN :</w:t>
+      </w:r>
+      <w:proofErr w:type="gramEnd"/>
+      <w:r>
+        <w:t xml:space="preserve"> 31X ACC</w:t>
       </w:r>
     </w:p>
     <w:p>
@@ -240,7 +278,15 @@
     </w:p>
     <w:p>
       <w:r>
-        <w:t>Overlord -- Freq : 229.0</w:t>
+        <w:t xml:space="preserve">Overlord -- </w:t>
+      </w:r>
+      <w:proofErr w:type="gramStart"/>
+      <w:r>
+        <w:t>Freq :</w:t>
+      </w:r>
+      <w:proofErr w:type="gramEnd"/>
+      <w:r>
+        <w:t xml:space="preserve"> 229.0</w:t>
       </w:r>
     </w:p>
     <w:p>
@@ -257,8 +303,13 @@
     </w:p>
     <w:p>
       <w:r>
-        <w:t>JTACS [F-10 Menu] :</w:t>
-      </w:r>
+        <w:t>JTACS [F-10 Menu</w:t>
+      </w:r>
+      <w:proofErr w:type="gramStart"/>
+      <w:r>
+        <w:t>] :</w:t>
+      </w:r>
+      <w:proofErr w:type="gramEnd"/>
     </w:p>
     <w:p>
       <w:r>
@@ -267,10 +318,7 @@
     </w:p>
     <w:p>
       <w:r>
-        <w:t>Refueling</w:t>
-      </w:r>
-      <w:r>
-        <w:t>:</w:t>
+        <w:t>Refueling:</w:t>
       </w:r>
     </w:p>
     <w:p>
@@ -298,31 +346,58 @@
         <w:t>ts</w:t>
       </w:r>
     </w:p>
+    <w:p>
+      <w:r>
+        <w:t>Texaco: -- Freq: 251.0</w:t>
+      </w:r>
+      <w:r>
+        <w:br/>
+        <w:t>TACAN: 14X</w:t>
+      </w:r>
+    </w:p>
+    <w:p>
+      <w:r>
+        <w:t>Shell</w:t>
+      </w:r>
+      <w:r>
+        <w:t>: -- Freq: 2</w:t>
+      </w:r>
+      <w:r>
+        <w:t>6</w:t>
+      </w:r>
+      <w:r>
+        <w:t>1.0</w:t>
+      </w:r>
+      <w:r>
+        <w:br/>
+        <w:t>TACAN: 1</w:t>
+      </w:r>
+      <w:r>
+        <w:t>5</w:t>
+      </w:r>
+      <w:r>
+        <w:t>X</w:t>
+      </w:r>
+    </w:p>
+    <w:p>
+      <w:r>
+        <w:lastRenderedPageBreak/>
+        <w:t>JTACS [F-10 Menu</w:t>
+      </w:r>
+      <w:proofErr w:type="gramStart"/>
+      <w:r>
+        <w:t>] :</w:t>
+      </w:r>
+      <w:proofErr w:type="gramEnd"/>
+    </w:p>
+    <w:p>
+      <w:r>
+        <w:t>====================</w:t>
+      </w:r>
+    </w:p>
     <w:p/>
     <w:p>
       <w:r>
-        <w:t>Overlord -- Freq : 229.0</w:t>
-      </w:r>
-    </w:p>
-    <w:p>
-      <w:r>
-        <w:t>Wizard – Freq: 245.0</w:t>
-      </w:r>
-    </w:p>
-    <w:p>
-      <w:r>
-        <w:lastRenderedPageBreak/>
-        <w:t>JTACS [F-10 Menu] :</w:t>
-      </w:r>
-    </w:p>
-    <w:p>
-      <w:r>
-        <w:t>====================</w:t>
-      </w:r>
-    </w:p>
-    <w:p/>
-    <w:p>
-      <w:r>
         <w:t xml:space="preserve">TBD </w:t>
       </w:r>
     </w:p>
@@ -336,7 +411,15 @@
       </w:r>
       <w:proofErr w:type="spellEnd"/>
       <w:r>
-        <w:t xml:space="preserve"> Gaziantep/Tabqa -- Code : 1688, Freq : 227.0</w:t>
+        <w:t xml:space="preserve"> Gaziantep/Tabqa -- </w:t>
+      </w:r>
+      <w:proofErr w:type="gramStart"/>
+      <w:r>
+        <w:t>Code :</w:t>
+      </w:r>
+      <w:proofErr w:type="gramEnd"/>
+      <w:r>
+        <w:t xml:space="preserve"> 1688, Freq : 227.0</w:t>
       </w:r>
     </w:p>
     <w:p>
@@ -357,7 +440,15 @@
       </w:r>
       <w:proofErr w:type="spellEnd"/>
       <w:r>
-        <w:t xml:space="preserve"> -- Code : 1687, Freq : 228.0</w:t>
+        <w:t xml:space="preserve"> -- </w:t>
+      </w:r>
+      <w:proofErr w:type="gramStart"/>
+      <w:r>
+        <w:t>Code :</w:t>
+      </w:r>
+      <w:proofErr w:type="gramEnd"/>
+      <w:r>
+        <w:t xml:space="preserve"> 1687, Freq : 228.0</w:t>
       </w:r>
     </w:p>
     <w:sectPr>

</xml_diff>

<commit_message>
CTLD still not working but random AG
</commit_message>
<xml_diff>
--- a/OF_SCRIPTS/OF_Briefing.docx
+++ b/OF_SCRIPTS/OF_Briefing.docx
@@ -9,15 +9,7 @@
     </w:p>
     <w:p>
       <w:r>
-        <w:t xml:space="preserve">the </w:t>
-      </w:r>
-      <w:proofErr w:type="gramStart"/>
-      <w:r>
-        <w:t>WORLD famous</w:t>
-      </w:r>
-      <w:proofErr w:type="gramEnd"/>
-      <w:r>
-        <w:t xml:space="preserve"> Operation Fellah</w:t>
+        <w:t>the WORLD famous Operation Fellah</w:t>
       </w:r>
     </w:p>
     <w:p>
@@ -25,6 +17,12 @@
         <w:t>====================</w:t>
       </w:r>
     </w:p>
+    <w:p>
+      <w:r>
+        <w:t>Note: Planes start with empty fuel tanks, make sure you fill them up first!</w:t>
+      </w:r>
+    </w:p>
+    <w:p/>
     <w:p>
       <w:r>
         <w:t>This is the start of a campaign we’re building in the Syria map.</w:t>
@@ -59,41 +57,12 @@
     </w:p>
     <w:p>
       <w:r>
-        <w:t xml:space="preserve">Hi </w:t>
-      </w:r>
-      <w:proofErr w:type="gramStart"/>
-      <w:r>
-        <w:t>there</w:t>
-      </w:r>
-      <w:proofErr w:type="gramEnd"/>
-      <w:r>
-        <w:t xml:space="preserve"> Fella!</w:t>
-      </w:r>
-    </w:p>
-    <w:p>
-      <w:proofErr w:type="spellStart"/>
-      <w:r>
-        <w:t>BlueFor</w:t>
-      </w:r>
-      <w:proofErr w:type="spellEnd"/>
-      <w:r>
-        <w:t xml:space="preserve"> (lore </w:t>
-      </w:r>
-      <w:proofErr w:type="spellStart"/>
-      <w:r>
-        <w:t>tbd</w:t>
-      </w:r>
-      <w:proofErr w:type="spellEnd"/>
-      <w:r>
-        <w:t xml:space="preserve">) is working to capture </w:t>
-      </w:r>
-      <w:proofErr w:type="spellStart"/>
-      <w:r>
-        <w:t>RedFor</w:t>
-      </w:r>
-      <w:proofErr w:type="spellEnd"/>
-      <w:r>
-        <w:t xml:space="preserve"> territory to save the world from nuclear war.</w:t>
+        <w:t>Hi there Fella!</w:t>
+      </w:r>
+    </w:p>
+    <w:p>
+      <w:r>
+        <w:t>BlueFor (lore tbd) is working to capture RedFor territory to save the world from nuclear war.</w:t>
       </w:r>
     </w:p>
     <w:p>
@@ -103,15 +72,7 @@
     </w:p>
     <w:p>
       <w:r>
-        <w:t xml:space="preserve">Some exceptions are: Anyone transporting cargo will not get credited if the cargo has not </w:t>
-      </w:r>
-      <w:proofErr w:type="gramStart"/>
-      <w:r>
-        <w:t>be</w:t>
-      </w:r>
-      <w:proofErr w:type="gramEnd"/>
-      <w:r>
-        <w:t xml:space="preserve"> dropped off before restart of server.</w:t>
+        <w:t>Some exceptions are: Anyone transporting cargo will not get credited if the cargo has not be dropped off before restart of server.</w:t>
       </w:r>
     </w:p>
     <w:p/>
@@ -160,13 +121,8 @@
     </w:p>
     <w:p>
       <w:r>
-        <w:t>CAS A-10A x 2, departing in 0:27:27, Front line Gaziantep/</w:t>
-      </w:r>
-      <w:proofErr w:type="spellStart"/>
-      <w:r>
-        <w:t>Hatay</w:t>
-      </w:r>
-      <w:proofErr w:type="spellEnd"/>
+        <w:t>CAS A-10A x 2, departing in 0:27:27, Front line Gaziantep/Hatay</w:t>
+      </w:r>
     </w:p>
     <w:p>
       <w:r>
@@ -175,6 +131,7 @@
     </w:p>
     <w:p>
       <w:r>
+        <w:lastRenderedPageBreak/>
         <w:t>LHA-1 Tarawa</w:t>
       </w:r>
     </w:p>
@@ -185,7 +142,6 @@
     </w:p>
     <w:p>
       <w:r>
-        <w:lastRenderedPageBreak/>
         <w:t>Carriers and FARPs:</w:t>
       </w:r>
     </w:p>
@@ -205,23 +161,13 @@
       </w:r>
     </w:p>
     <w:p>
-      <w:proofErr w:type="gramStart"/>
-      <w:r>
-        <w:t>RADIO :</w:t>
-      </w:r>
-      <w:proofErr w:type="gramEnd"/>
-      <w:r>
-        <w:t xml:space="preserve"> 225 MHz</w:t>
-      </w:r>
-    </w:p>
-    <w:p>
-      <w:proofErr w:type="gramStart"/>
-      <w:r>
-        <w:t>TACAN :</w:t>
-      </w:r>
-      <w:proofErr w:type="gramEnd"/>
-      <w:r>
-        <w:t xml:space="preserve"> 1X TRU</w:t>
+      <w:r>
+        <w:t>RADIO : 225 MHz</w:t>
+      </w:r>
+    </w:p>
+    <w:p>
+      <w:r>
+        <w:t>TACAN : 1X TRU</w:t>
       </w:r>
     </w:p>
     <w:p>
@@ -241,23 +187,13 @@
       </w:r>
     </w:p>
     <w:p>
-      <w:proofErr w:type="gramStart"/>
-      <w:r>
-        <w:t>RADIO :</w:t>
-      </w:r>
-      <w:proofErr w:type="gramEnd"/>
-      <w:r>
-        <w:t xml:space="preserve"> 226 MHz</w:t>
-      </w:r>
-    </w:p>
-    <w:p>
-      <w:proofErr w:type="gramStart"/>
-      <w:r>
-        <w:t>TACAN :</w:t>
-      </w:r>
-      <w:proofErr w:type="gramEnd"/>
-      <w:r>
-        <w:t xml:space="preserve"> 31X ACC</w:t>
+      <w:r>
+        <w:t>RADIO : 226 MHz</w:t>
+      </w:r>
+    </w:p>
+    <w:p>
+      <w:r>
+        <w:t>TACAN : 31X ACC</w:t>
       </w:r>
     </w:p>
     <w:p>
@@ -278,15 +214,7 @@
     </w:p>
     <w:p>
       <w:r>
-        <w:t xml:space="preserve">Overlord -- </w:t>
-      </w:r>
-      <w:proofErr w:type="gramStart"/>
-      <w:r>
-        <w:t>Freq :</w:t>
-      </w:r>
-      <w:proofErr w:type="gramEnd"/>
-      <w:r>
-        <w:t xml:space="preserve"> 229.0</w:t>
+        <w:t>Overlord -- Freq : 229.0</w:t>
       </w:r>
     </w:p>
     <w:p>
@@ -303,13 +231,8 @@
     </w:p>
     <w:p>
       <w:r>
-        <w:t>JTACS [F-10 Menu</w:t>
-      </w:r>
-      <w:proofErr w:type="gramStart"/>
-      <w:r>
-        <w:t>] :</w:t>
-      </w:r>
-      <w:proofErr w:type="gramEnd"/>
+        <w:t>JTACS [F-10 Menu] :</w:t>
+      </w:r>
     </w:p>
     <w:p>
       <w:r>
@@ -348,6 +271,7 @@
     </w:p>
     <w:p>
       <w:r>
+        <w:lastRenderedPageBreak/>
         <w:t>Texaco: -- Freq: 251.0</w:t>
       </w:r>
       <w:r>
@@ -357,38 +281,17 @@
     </w:p>
     <w:p>
       <w:r>
-        <w:t>Shell</w:t>
-      </w:r>
-      <w:r>
-        <w:t>: -- Freq: 2</w:t>
-      </w:r>
-      <w:r>
-        <w:t>6</w:t>
-      </w:r>
-      <w:r>
-        <w:t>1.0</w:t>
+        <w:t>Shell: -- Freq: 261.0</w:t>
       </w:r>
       <w:r>
         <w:br/>
-        <w:t>TACAN: 1</w:t>
-      </w:r>
-      <w:r>
-        <w:t>5</w:t>
-      </w:r>
-      <w:r>
-        <w:t>X</w:t>
-      </w:r>
-    </w:p>
-    <w:p>
-      <w:r>
-        <w:lastRenderedPageBreak/>
-        <w:t>JTACS [F-10 Menu</w:t>
-      </w:r>
-      <w:proofErr w:type="gramStart"/>
-      <w:r>
-        <w:t>] :</w:t>
-      </w:r>
-      <w:proofErr w:type="gramEnd"/>
+        <w:t>TACAN: 15X</w:t>
+      </w:r>
+    </w:p>
+    <w:p>
+      <w:r>
+        <w:t>JTACS [F-10 Menu] :</w:t>
+      </w:r>
     </w:p>
     <w:p>
       <w:r>
@@ -403,52 +306,12 @@
     </w:p>
     <w:p>
       <w:r>
-        <w:t xml:space="preserve">Frontline </w:t>
-      </w:r>
-      <w:proofErr w:type="spellStart"/>
-      <w:r>
-        <w:t>Frontline</w:t>
-      </w:r>
-      <w:proofErr w:type="spellEnd"/>
-      <w:r>
-        <w:t xml:space="preserve"> Gaziantep/Tabqa -- </w:t>
-      </w:r>
-      <w:proofErr w:type="gramStart"/>
-      <w:r>
-        <w:t>Code :</w:t>
-      </w:r>
-      <w:proofErr w:type="gramEnd"/>
-      <w:r>
-        <w:t xml:space="preserve"> 1688, Freq : 227.0</w:t>
-      </w:r>
-    </w:p>
-    <w:p>
-      <w:r>
-        <w:t xml:space="preserve">Frontline </w:t>
-      </w:r>
-      <w:proofErr w:type="spellStart"/>
-      <w:r>
-        <w:t>Frontline</w:t>
-      </w:r>
-      <w:proofErr w:type="spellEnd"/>
-      <w:r>
-        <w:t xml:space="preserve"> Gaziantep/</w:t>
-      </w:r>
-      <w:proofErr w:type="spellStart"/>
-      <w:r>
-        <w:t>Hatay</w:t>
-      </w:r>
-      <w:proofErr w:type="spellEnd"/>
-      <w:r>
-        <w:t xml:space="preserve"> -- </w:t>
-      </w:r>
-      <w:proofErr w:type="gramStart"/>
-      <w:r>
-        <w:t>Code :</w:t>
-      </w:r>
-      <w:proofErr w:type="gramEnd"/>
-      <w:r>
-        <w:t xml:space="preserve"> 1687, Freq : 228.0</w:t>
+        <w:t>Frontline Frontline Gaziantep/Tabqa -- Code : 1688, Freq : 227.0</w:t>
+      </w:r>
+    </w:p>
+    <w:p>
+      <w:r>
+        <w:t>Frontline Frontline Gaziantep/Hatay -- Code : 1687, Freq : 228.0</w:t>
       </w:r>
     </w:p>
     <w:sectPr>

</xml_diff>